<commit_message>
try to summarize normal form
</commit_message>
<xml_diff>
--- a/group-meeting/meeting-records/逻辑思维及编程研讨日志20240410.docx
+++ b/group-meeting/meeting-records/逻辑思维及编程研讨日志20240410.docx
@@ -361,25 +361,7 @@
           <w:sz w:val="21"/>
           <w:szCs w:val="22"/>
         </w:rPr>
-        <w:t>教研系统中预期效果为：小组提出</w:t>
-      </w:r>
-      <w:proofErr w:type="gramStart"/>
-      <w:r>
-        <w:rPr>
-          <w:rFonts w:ascii="Times New Roman" w:hAnsi="Times New Roman" w:cs="Times New Roman" w:hint="eastAsia"/>
-          <w:sz w:val="21"/>
-          <w:szCs w:val="22"/>
-        </w:rPr>
-        <w:t>如溯因</w:t>
-      </w:r>
-      <w:proofErr w:type="gramEnd"/>
-      <w:r>
-        <w:rPr>
-          <w:rFonts w:ascii="Times New Roman" w:hAnsi="Times New Roman" w:cs="Times New Roman" w:hint="eastAsia"/>
-          <w:sz w:val="21"/>
-          <w:szCs w:val="22"/>
-        </w:rPr>
-        <w:t>推理、演绎推理和归纳推理等思维类型及其语法糖，研制推理算法，学生用户阅读系统中的题目信息以后选择推理种类后分析题目信息中的命题，根据推理的语法糖辅助编写程序，平台的推理算法给出推理结果，让学生感受到逻辑思维方法。</w:t>
+        <w:t>教研系统中预期效果为：小组提出如溯因推理、演绎推理和归纳推理等思维类型及其语法糖，研制推理算法，学生用户阅读系统中的题目信息以后选择推理种类后分析题目信息中的命题，根据推理的语法糖辅助编写程序，平台的推理算法给出推理结果，让学生感受到逻辑思维方法。</w:t>
       </w:r>
     </w:p>
     <w:p>
@@ -584,25 +566,7 @@
           <w:sz w:val="21"/>
           <w:szCs w:val="22"/>
         </w:rPr>
-        <w:t>程序转化</w:t>
-      </w:r>
-      <w:proofErr w:type="gramStart"/>
-      <w:r>
-        <w:rPr>
-          <w:rFonts w:ascii="Times New Roman" w:hAnsi="Times New Roman" w:cs="Times New Roman" w:hint="eastAsia"/>
-          <w:sz w:val="21"/>
-          <w:szCs w:val="22"/>
-        </w:rPr>
-        <w:t>为含弱约束</w:t>
-      </w:r>
-      <w:proofErr w:type="gramEnd"/>
-      <w:r>
-        <w:rPr>
-          <w:rFonts w:ascii="Times New Roman" w:hAnsi="Times New Roman" w:cs="Times New Roman" w:hint="eastAsia"/>
-          <w:sz w:val="21"/>
-          <w:szCs w:val="22"/>
-        </w:rPr>
-        <w:t>的</w:t>
+        <w:t>程序转化为含弱约束的</w:t>
       </w:r>
       <w:r>
         <w:rPr>
@@ -679,16 +643,14 @@
         </w:rPr>
         <w:t>上进行论点、</w:t>
       </w:r>
-      <w:proofErr w:type="spellStart"/>
-      <w:r>
-        <w:rPr>
-          <w:rFonts w:ascii="Times New Roman" w:hAnsi="Times New Roman" w:cs="Times New Roman" w:hint="eastAsia"/>
-          <w:sz w:val="21"/>
-          <w:szCs w:val="22"/>
-        </w:rPr>
-        <w:t>Attrack</w:t>
-      </w:r>
-      <w:proofErr w:type="spellEnd"/>
+      <w:r>
+        <w:rPr>
+          <w:rFonts w:ascii="Times New Roman" w:hAnsi="Times New Roman" w:cs="Times New Roman" w:hint="eastAsia"/>
+          <w:sz w:val="21"/>
+          <w:szCs w:val="22"/>
+        </w:rPr>
+        <w:t>Attack</w:t>
+      </w:r>
       <w:r>
         <w:rPr>
           <w:rFonts w:ascii="Times New Roman" w:hAnsi="Times New Roman" w:cs="Times New Roman" w:hint="eastAsia"/>
@@ -922,25 +884,7 @@
           <w:sz w:val="21"/>
           <w:szCs w:val="22"/>
         </w:rPr>
-        <w:t>案例库建设，收集思维游戏、</w:t>
-      </w:r>
-      <w:proofErr w:type="gramStart"/>
-      <w:r>
-        <w:rPr>
-          <w:rFonts w:ascii="Times New Roman" w:hAnsi="Times New Roman" w:cs="Times New Roman" w:hint="eastAsia"/>
-          <w:sz w:val="21"/>
-          <w:szCs w:val="22"/>
-        </w:rPr>
-        <w:t>考公逻辑推理</w:t>
-      </w:r>
-      <w:proofErr w:type="gramEnd"/>
-      <w:r>
-        <w:rPr>
-          <w:rFonts w:ascii="Times New Roman" w:hAnsi="Times New Roman" w:cs="Times New Roman" w:hint="eastAsia"/>
-          <w:sz w:val="21"/>
-          <w:szCs w:val="22"/>
-        </w:rPr>
-        <w:t>、医学逻辑、法律逻辑四类题目</w:t>
+        <w:t>案例库建设，收集思维游戏、考公逻辑推理、医学逻辑、法律逻辑四类题目</w:t>
       </w:r>
     </w:p>
     <w:p>

</xml_diff>